<commit_message>
Day 20 (이전 복습3)
Do.
  클래스 복습
  CPP 자가진단 테스트
</commit_message>
<xml_diff>
--- a/CPP/CPP필기/CPP4주차(CPP복습 ~ ).docx
+++ b/CPP/CPP필기/CPP4주차(CPP복습 ~ ).docx
@@ -39,15 +39,24 @@
           <w:b/>
           <w:sz w:val="24"/>
         </w:rPr>
-        <w:t xml:space="preserve"> (</w:t>
-      </w:r>
-      <w:r>
-        <w:rPr>
-          <w:b/>
-          <w:sz w:val="24"/>
-        </w:rPr>
         <w:t xml:space="preserve"> </w:t>
       </w:r>
+      <w:proofErr w:type="gramStart"/>
+      <w:r>
+        <w:rPr>
+          <w:rFonts w:hint="eastAsia"/>
+          <w:b/>
+          <w:sz w:val="24"/>
+        </w:rPr>
+        <w:t>(</w:t>
+      </w:r>
+      <w:r>
+        <w:rPr>
+          <w:b/>
+          <w:sz w:val="24"/>
+        </w:rPr>
+        <w:t xml:space="preserve"> </w:t>
+      </w:r>
       <w:r>
         <w:rPr>
           <w:rFonts w:hint="eastAsia"/>
@@ -61,7 +70,15 @@
           <w:b/>
           <w:sz w:val="24"/>
         </w:rPr>
-        <w:t xml:space="preserve">PP </w:t>
+        <w:t>PP</w:t>
+      </w:r>
+      <w:proofErr w:type="gramEnd"/>
+      <w:r>
+        <w:rPr>
+          <w:b/>
+          <w:sz w:val="24"/>
+        </w:rPr>
+        <w:t xml:space="preserve"> </w:t>
       </w:r>
       <w:r>
         <w:rPr>
@@ -179,14 +196,31 @@
           <w:bCs/>
           <w:szCs w:val="18"/>
         </w:rPr>
-        <w:t>#i</w:t>
-      </w:r>
-      <w:r>
-        <w:rPr>
-          <w:bCs/>
-          <w:szCs w:val="18"/>
-        </w:rPr>
-        <w:t xml:space="preserve">nclude :: </w:t>
+        <w:t>#</w:t>
+      </w:r>
+      <w:proofErr w:type="gramStart"/>
+      <w:r>
+        <w:rPr>
+          <w:rFonts w:hint="eastAsia"/>
+          <w:bCs/>
+          <w:szCs w:val="18"/>
+        </w:rPr>
+        <w:t>i</w:t>
+      </w:r>
+      <w:r>
+        <w:rPr>
+          <w:bCs/>
+          <w:szCs w:val="18"/>
+        </w:rPr>
+        <w:t>nclude :</w:t>
+      </w:r>
+      <w:proofErr w:type="gramEnd"/>
+      <w:r>
+        <w:rPr>
+          <w:bCs/>
+          <w:szCs w:val="18"/>
+        </w:rPr>
+        <w:t xml:space="preserve">: </w:t>
       </w:r>
       <w:r>
         <w:rPr>
@@ -259,7 +293,15 @@
           <w:bCs/>
           <w:szCs w:val="18"/>
         </w:rPr>
-        <w:t>#ifdef</w:t>
+        <w:t>#</w:t>
+      </w:r>
+      <w:proofErr w:type="gramStart"/>
+      <w:r>
+        <w:rPr>
+          <w:bCs/>
+          <w:szCs w:val="18"/>
+        </w:rPr>
+        <w:t>ifdef</w:t>
       </w:r>
       <w:r>
         <w:rPr>
@@ -268,6 +310,7 @@
         </w:rPr>
         <w:t xml:space="preserve"> :</w:t>
       </w:r>
+      <w:proofErr w:type="gramEnd"/>
       <w:r>
         <w:rPr>
           <w:rFonts w:hint="eastAsia"/>
@@ -372,12 +415,21 @@
           <w:szCs w:val="18"/>
         </w:rPr>
       </w:pPr>
-      <w:r>
-        <w:rPr>
-          <w:bCs/>
-          <w:szCs w:val="18"/>
-        </w:rPr>
-        <w:t xml:space="preserve">namespace : </w:t>
+      <w:proofErr w:type="gramStart"/>
+      <w:r>
+        <w:rPr>
+          <w:bCs/>
+          <w:szCs w:val="18"/>
+        </w:rPr>
+        <w:t>namespace :</w:t>
+      </w:r>
+      <w:proofErr w:type="gramEnd"/>
+      <w:r>
+        <w:rPr>
+          <w:bCs/>
+          <w:szCs w:val="18"/>
+        </w:rPr>
+        <w:t xml:space="preserve"> </w:t>
       </w:r>
       <w:r>
         <w:rPr>
@@ -680,13 +732,7 @@
       <w:proofErr w:type="spellEnd"/>
     </w:p>
     <w:p/>
-    <w:p>
-      <w:pPr>
-        <w:rPr>
-          <w:rFonts w:hint="eastAsia"/>
-        </w:rPr>
-      </w:pPr>
-    </w:p>
+    <w:p/>
     <w:p>
       <w:pPr>
         <w:pStyle w:val="a5"/>
@@ -737,9 +783,6 @@
           <w:numId w:val="5"/>
         </w:numPr>
         <w:ind w:leftChars="0"/>
-        <w:rPr>
-          <w:rFonts w:hint="eastAsia"/>
-        </w:rPr>
       </w:pPr>
       <w:r>
         <w:rPr>
@@ -767,160 +810,6 @@
       </w:r>
     </w:p>
     <w:p/>
-    <w:p/>
-    <w:p/>
-    <w:p>
-      <w:pPr>
-        <w:pStyle w:val="a5"/>
-        <w:ind w:leftChars="0" w:left="360"/>
-        <w:rPr>
-          <w:bCs/>
-          <w:szCs w:val="18"/>
-        </w:rPr>
-      </w:pPr>
-      <w:r>
-        <w:rPr>
-          <w:rFonts w:hint="eastAsia"/>
-          <w:bCs/>
-          <w:szCs w:val="18"/>
-        </w:rPr>
-        <w:t>가상함수란 무엇인가</w:t>
-      </w:r>
-      <w:r>
-        <w:rPr>
-          <w:rFonts w:hint="eastAsia"/>
-          <w:bCs/>
-          <w:szCs w:val="18"/>
-        </w:rPr>
-        <w:t>?</w:t>
-      </w:r>
-      <w:r>
-        <w:rPr>
-          <w:bCs/>
-          <w:szCs w:val="18"/>
-        </w:rPr>
-        <w:t xml:space="preserve"> -&gt; </w:t>
-      </w:r>
-    </w:p>
-    <w:p>
-      <w:pPr>
-        <w:pStyle w:val="a5"/>
-        <w:ind w:leftChars="0" w:left="360"/>
-        <w:rPr>
-          <w:bCs/>
-          <w:szCs w:val="18"/>
-        </w:rPr>
-      </w:pPr>
-      <w:r>
-        <w:rPr>
-          <w:rFonts w:hint="eastAsia"/>
-          <w:bCs/>
-          <w:szCs w:val="18"/>
-        </w:rPr>
-        <w:t>순수 가상함수란?</w:t>
-      </w:r>
-    </w:p>
-    <w:p>
-      <w:pPr>
-        <w:pStyle w:val="a5"/>
-        <w:ind w:leftChars="0" w:left="360"/>
-        <w:rPr>
-          <w:bCs/>
-          <w:szCs w:val="18"/>
-        </w:rPr>
-      </w:pPr>
-      <w:r>
-        <w:rPr>
-          <w:rFonts w:hint="eastAsia"/>
-          <w:bCs/>
-          <w:szCs w:val="18"/>
-        </w:rPr>
-        <w:t>추상</w:t>
-      </w:r>
-      <w:r>
-        <w:rPr>
-          <w:rFonts w:hint="eastAsia"/>
-          <w:bCs/>
-          <w:szCs w:val="18"/>
-        </w:rPr>
-        <w:t xml:space="preserve"> </w:t>
-      </w:r>
-      <w:r>
-        <w:rPr>
-          <w:rFonts w:hint="eastAsia"/>
-          <w:bCs/>
-          <w:szCs w:val="18"/>
-        </w:rPr>
-        <w:t>클래스란?</w:t>
-      </w:r>
-      <w:r>
-        <w:rPr>
-          <w:bCs/>
-          <w:szCs w:val="18"/>
-        </w:rPr>
-        <w:t xml:space="preserve"> -&gt; </w:t>
-      </w:r>
-      <w:r>
-        <w:rPr>
-          <w:rFonts w:hint="eastAsia"/>
-          <w:bCs/>
-          <w:szCs w:val="18"/>
-        </w:rPr>
-        <w:t>순수가상함수가 하나</w:t>
-      </w:r>
-      <w:r>
-        <w:rPr>
-          <w:rFonts w:hint="eastAsia"/>
-          <w:bCs/>
-          <w:szCs w:val="18"/>
-        </w:rPr>
-        <w:t xml:space="preserve"> </w:t>
-      </w:r>
-      <w:r>
-        <w:rPr>
-          <w:rFonts w:hint="eastAsia"/>
-          <w:bCs/>
-          <w:szCs w:val="18"/>
-        </w:rPr>
-        <w:t>이상</w:t>
-      </w:r>
-      <w:r>
-        <w:rPr>
-          <w:rFonts w:hint="eastAsia"/>
-          <w:bCs/>
-          <w:szCs w:val="18"/>
-        </w:rPr>
-        <w:t xml:space="preserve"> </w:t>
-      </w:r>
-      <w:r>
-        <w:rPr>
-          <w:rFonts w:hint="eastAsia"/>
-          <w:bCs/>
-          <w:szCs w:val="18"/>
-        </w:rPr>
-        <w:t>포함된 클래스를 말한다.</w:t>
-      </w:r>
-    </w:p>
-    <w:p>
-      <w:pPr>
-        <w:pStyle w:val="a5"/>
-        <w:ind w:leftChars="0" w:left="360"/>
-        <w:rPr>
-          <w:b/>
-          <w:sz w:val="24"/>
-        </w:rPr>
-      </w:pPr>
-    </w:p>
-    <w:p>
-      <w:pPr>
-        <w:pStyle w:val="a5"/>
-        <w:ind w:leftChars="0" w:left="360"/>
-        <w:rPr>
-          <w:b/>
-          <w:sz w:val="24"/>
-        </w:rPr>
-      </w:pPr>
-    </w:p>
     <w:p>
       <w:pPr>
         <w:pStyle w:val="a5"/>
@@ -929,6 +818,267 @@
           <w:numId w:val="5"/>
         </w:numPr>
         <w:ind w:leftChars="0"/>
+      </w:pPr>
+      <w:r>
+        <w:rPr>
+          <w:rFonts w:hint="eastAsia"/>
+        </w:rPr>
+        <w:t>클래스</w:t>
+      </w:r>
+    </w:p>
+    <w:p>
+      <w:pPr>
+        <w:pStyle w:val="a5"/>
+        <w:numPr>
+          <w:ilvl w:val="1"/>
+          <w:numId w:val="5"/>
+        </w:numPr>
+        <w:ind w:leftChars="0"/>
+        <w:rPr>
+          <w:rFonts w:hint="eastAsia"/>
+        </w:rPr>
+      </w:pPr>
+      <w:r>
+        <w:rPr>
+          <w:rFonts w:hint="eastAsia"/>
+        </w:rPr>
+        <w:t xml:space="preserve">객체 지향의 주요 </w:t>
+      </w:r>
+      <w:proofErr w:type="gramStart"/>
+      <w:r>
+        <w:rPr>
+          <w:rFonts w:hint="eastAsia"/>
+        </w:rPr>
+        <w:t>키워드</w:t>
+      </w:r>
+      <w:r>
+        <w:t xml:space="preserve"> </w:t>
+      </w:r>
+      <w:r>
+        <w:rPr>
+          <w:rFonts w:hint="eastAsia"/>
+        </w:rPr>
+        <w:t>:</w:t>
+      </w:r>
+      <w:proofErr w:type="gramEnd"/>
+      <w:r>
+        <w:t xml:space="preserve"> </w:t>
+      </w:r>
+      <w:r>
+        <w:rPr>
+          <w:rFonts w:hint="eastAsia"/>
+        </w:rPr>
+        <w:t>캡슐화</w:t>
+      </w:r>
+      <w:r>
+        <w:t xml:space="preserve">, </w:t>
+      </w:r>
+      <w:r>
+        <w:rPr>
+          <w:rFonts w:hint="eastAsia"/>
+        </w:rPr>
+        <w:t>추상화,</w:t>
+      </w:r>
+      <w:r>
+        <w:t xml:space="preserve"> </w:t>
+      </w:r>
+      <w:proofErr w:type="spellStart"/>
+      <w:r>
+        <w:rPr>
+          <w:rFonts w:hint="eastAsia"/>
+        </w:rPr>
+        <w:t>상속성</w:t>
+      </w:r>
+      <w:proofErr w:type="spellEnd"/>
+      <w:r>
+        <w:rPr>
+          <w:rFonts w:hint="eastAsia"/>
+        </w:rPr>
+        <w:t>,</w:t>
+      </w:r>
+      <w:r>
+        <w:t xml:space="preserve"> </w:t>
+      </w:r>
+      <w:proofErr w:type="spellStart"/>
+      <w:r>
+        <w:rPr>
+          <w:rFonts w:hint="eastAsia"/>
+        </w:rPr>
+        <w:t>다형성</w:t>
+      </w:r>
+      <w:proofErr w:type="spellEnd"/>
+    </w:p>
+    <w:p>
+      <w:pPr>
+        <w:tabs>
+          <w:tab w:val="left" w:pos="6240"/>
+        </w:tabs>
+      </w:pPr>
+      <w:r>
+        <w:tab/>
+      </w:r>
+    </w:p>
+    <w:p/>
+    <w:p>
+      <w:pPr>
+        <w:pStyle w:val="a5"/>
+        <w:ind w:leftChars="0" w:left="360"/>
+        <w:rPr>
+          <w:bCs/>
+          <w:szCs w:val="18"/>
+        </w:rPr>
+      </w:pPr>
+      <w:r>
+        <w:rPr>
+          <w:rFonts w:hint="eastAsia"/>
+          <w:bCs/>
+          <w:szCs w:val="18"/>
+        </w:rPr>
+        <w:t>가상함수란 무엇인가</w:t>
+      </w:r>
+      <w:r>
+        <w:rPr>
+          <w:rFonts w:hint="eastAsia"/>
+          <w:bCs/>
+          <w:szCs w:val="18"/>
+        </w:rPr>
+        <w:t>?</w:t>
+      </w:r>
+      <w:r>
+        <w:rPr>
+          <w:bCs/>
+          <w:szCs w:val="18"/>
+        </w:rPr>
+        <w:t xml:space="preserve"> -&gt; </w:t>
+      </w:r>
+    </w:p>
+    <w:p>
+      <w:pPr>
+        <w:pStyle w:val="a5"/>
+        <w:ind w:leftChars="0" w:left="360"/>
+        <w:rPr>
+          <w:bCs/>
+          <w:szCs w:val="18"/>
+        </w:rPr>
+      </w:pPr>
+      <w:r>
+        <w:rPr>
+          <w:rFonts w:hint="eastAsia"/>
+          <w:bCs/>
+          <w:szCs w:val="18"/>
+        </w:rPr>
+        <w:t>순수 가상함수란?</w:t>
+      </w:r>
+    </w:p>
+    <w:p>
+      <w:pPr>
+        <w:pStyle w:val="a5"/>
+        <w:ind w:leftChars="0" w:left="360"/>
+        <w:rPr>
+          <w:bCs/>
+          <w:szCs w:val="18"/>
+        </w:rPr>
+      </w:pPr>
+      <w:r>
+        <w:rPr>
+          <w:rFonts w:hint="eastAsia"/>
+          <w:bCs/>
+          <w:szCs w:val="18"/>
+        </w:rPr>
+        <w:t>추상</w:t>
+      </w:r>
+      <w:r>
+        <w:rPr>
+          <w:rFonts w:hint="eastAsia"/>
+          <w:bCs/>
+          <w:szCs w:val="18"/>
+        </w:rPr>
+        <w:t xml:space="preserve"> </w:t>
+      </w:r>
+      <w:r>
+        <w:rPr>
+          <w:rFonts w:hint="eastAsia"/>
+          <w:bCs/>
+          <w:szCs w:val="18"/>
+        </w:rPr>
+        <w:t>클래스란?</w:t>
+      </w:r>
+      <w:r>
+        <w:rPr>
+          <w:bCs/>
+          <w:szCs w:val="18"/>
+        </w:rPr>
+        <w:t xml:space="preserve"> -&gt; </w:t>
+      </w:r>
+      <w:r>
+        <w:rPr>
+          <w:rFonts w:hint="eastAsia"/>
+          <w:bCs/>
+          <w:szCs w:val="18"/>
+        </w:rPr>
+        <w:t>순수가상함수가 하나</w:t>
+      </w:r>
+      <w:r>
+        <w:rPr>
+          <w:rFonts w:hint="eastAsia"/>
+          <w:bCs/>
+          <w:szCs w:val="18"/>
+        </w:rPr>
+        <w:t xml:space="preserve"> </w:t>
+      </w:r>
+      <w:r>
+        <w:rPr>
+          <w:rFonts w:hint="eastAsia"/>
+          <w:bCs/>
+          <w:szCs w:val="18"/>
+        </w:rPr>
+        <w:t>이상</w:t>
+      </w:r>
+      <w:r>
+        <w:rPr>
+          <w:rFonts w:hint="eastAsia"/>
+          <w:bCs/>
+          <w:szCs w:val="18"/>
+        </w:rPr>
+        <w:t xml:space="preserve"> </w:t>
+      </w:r>
+      <w:r>
+        <w:rPr>
+          <w:rFonts w:hint="eastAsia"/>
+          <w:bCs/>
+          <w:szCs w:val="18"/>
+        </w:rPr>
+        <w:t>포함된 클래스를 말한다.</w:t>
+      </w:r>
+    </w:p>
+    <w:p>
+      <w:pPr>
+        <w:pStyle w:val="a5"/>
+        <w:ind w:leftChars="0" w:left="360"/>
+        <w:rPr>
+          <w:b/>
+          <w:sz w:val="24"/>
+        </w:rPr>
+      </w:pPr>
+    </w:p>
+    <w:p>
+      <w:pPr>
+        <w:pStyle w:val="a5"/>
+        <w:ind w:leftChars="0" w:left="360"/>
+        <w:rPr>
+          <w:b/>
+          <w:sz w:val="24"/>
+        </w:rPr>
+      </w:pPr>
+    </w:p>
+    <w:p>
+      <w:pPr>
+        <w:pStyle w:val="a5"/>
+        <w:numPr>
+          <w:ilvl w:val="0"/>
+          <w:numId w:val="5"/>
+        </w:numPr>
+        <w:ind w:leftChars="0"/>
         <w:rPr>
           <w:b/>
           <w:sz w:val="24"/>
@@ -1168,6 +1318,7 @@
         <w:rPr>
           <w:rFonts w:hint="eastAsia"/>
         </w:rPr>
+        <w:lastRenderedPageBreak/>
         <w:t>M</w:t>
       </w:r>
       <w:r>
@@ -1194,7 +1345,6 @@
           <w:b/>
           <w:sz w:val="24"/>
         </w:rPr>
-        <w:lastRenderedPageBreak/>
         <w:t>클래스</w:t>
       </w:r>
     </w:p>

</xml_diff>